<commit_message>
Wrote Scene Where Lucio and Gabriel meet
</commit_message>
<xml_diff>
--- a/Script/stroy plan.docx
+++ b/Script/stroy plan.docx
@@ -245,33 +245,41 @@
       <w:r>
         <w:t>Gabriel agrees to help on account of potentially finding May</w:t>
       </w:r>
-    </w:p>
-    <w:p>
-      <w:pPr>
-        <w:rPr>
-          <w:b/>
-        </w:rPr>
-      </w:pPr>
-      <w:r>
-        <w:rPr>
-          <w:b/>
-        </w:rPr>
-        <w:t>Cave of Flames</w:t>
-      </w:r>
+      <w:bookmarkStart w:id="0" w:name="_GoBack"/>
+      <w:bookmarkEnd w:id="0"/>
     </w:p>
     <w:p>
       <w:pPr>
         <w:pStyle w:val="ListParagraph"/>
         <w:numPr>
           <w:ilvl w:val="0"/>
-          <w:numId w:val="3"/>
+          <w:numId w:val="2"/>
         </w:numPr>
         <w:rPr>
           <w:b/>
         </w:rPr>
       </w:pPr>
-      <w:bookmarkStart w:id="0" w:name="_GoBack"/>
-      <w:bookmarkEnd w:id="0"/>
+      <w:r>
+        <w:t>Lucio joins Gabriel’s party and they continue to the four dungeons.</w:t>
+      </w:r>
+    </w:p>
+    <w:p>
+      <w:pPr>
+        <w:pStyle w:val="ListParagraph"/>
+        <w:numPr>
+          <w:ilvl w:val="0"/>
+          <w:numId w:val="2"/>
+        </w:numPr>
+        <w:rPr>
+          <w:b/>
+        </w:rPr>
+      </w:pPr>
+      <w:r>
+        <w:t xml:space="preserve">The dungeons are: The Cave of Flames, the Sea Cove, the Temple in the Sky, and </w:t>
+      </w:r>
+      <w:r>
+        <w:t>the Earth Cave.</w:t>
+      </w:r>
     </w:p>
     <w:sectPr>
       <w:pgSz w:w="12240" w:h="15840"/>
@@ -759,6 +767,7 @@
     <w:lsdException w:name="HTML Sample" w:semiHidden="1" w:unhideWhenUsed="1"/>
     <w:lsdException w:name="HTML Typewriter" w:semiHidden="1" w:unhideWhenUsed="1"/>
     <w:lsdException w:name="HTML Variable" w:semiHidden="1" w:unhideWhenUsed="1"/>
+    <w:lsdException w:name="Normal Table" w:semiHidden="1" w:unhideWhenUsed="1"/>
     <w:lsdException w:name="annotation subject" w:semiHidden="1" w:unhideWhenUsed="1"/>
     <w:lsdException w:name="No List" w:semiHidden="1" w:unhideWhenUsed="1"/>
     <w:lsdException w:name="Outline List 1" w:semiHidden="1" w:unhideWhenUsed="1"/>
@@ -805,8 +814,10 @@
     <w:lsdException w:name="Table Subtle 2" w:semiHidden="1" w:unhideWhenUsed="1"/>
     <w:lsdException w:name="Table Web 1" w:semiHidden="1" w:unhideWhenUsed="1"/>
     <w:lsdException w:name="Table Web 2" w:semiHidden="1" w:unhideWhenUsed="1"/>
+    <w:lsdException w:name="Table Web 3" w:semiHidden="1" w:unhideWhenUsed="1"/>
     <w:lsdException w:name="Balloon Text" w:semiHidden="1" w:unhideWhenUsed="1"/>
     <w:lsdException w:name="Table Grid" w:uiPriority="39"/>
+    <w:lsdException w:name="Table Theme" w:semiHidden="1" w:unhideWhenUsed="1"/>
     <w:lsdException w:name="Placeholder Text" w:semiHidden="1"/>
     <w:lsdException w:name="No Spacing" w:uiPriority="1" w:qFormat="1"/>
     <w:lsdException w:name="Light Shading" w:uiPriority="60"/>
@@ -1336,7 +1347,7 @@
 </file>
 
 <file path=customXml/itemProps1.xml><?xml version="1.0" encoding="utf-8"?>
-<ds:datastoreItem xmlns:ds="http://schemas.openxmlformats.org/officeDocument/2006/customXml" ds:itemID="{F712688A-487A-45A8-86B2-2334C0D29E07}">
+<ds:datastoreItem xmlns:ds="http://schemas.openxmlformats.org/officeDocument/2006/customXml" ds:itemID="{5AF40EB4-C4F6-4565-B534-92C47062E35F}">
   <ds:schemaRefs>
     <ds:schemaRef ds:uri="http://schemas.openxmlformats.org/officeDocument/2006/bibliography"/>
   </ds:schemaRefs>

</xml_diff>

<commit_message>
#11 Renamed main script to Script A
</commit_message>
<xml_diff>
--- a/Script/stroy plan.docx
+++ b/Script/stroy plan.docx
@@ -48,15 +48,7 @@
         </w:numPr>
       </w:pPr>
       <w:r>
-        <w:t xml:space="preserve">Gabriel, main character, faces his rival, and his love interest’s cousin, </w:t>
-      </w:r>
-      <w:proofErr w:type="spellStart"/>
-      <w:r>
-        <w:t>Lary</w:t>
-      </w:r>
-      <w:proofErr w:type="spellEnd"/>
-      <w:r>
-        <w:t xml:space="preserve">, in a completive game inside a virtual reality world, and loses. </w:t>
+        <w:t xml:space="preserve">Gabriel, main character, faces his rival, and his love interest’s cousin, Lary, in a completive game inside a virtual reality world, and loses. </w:t>
       </w:r>
     </w:p>
     <w:p>
@@ -68,7 +60,13 @@
         </w:numPr>
       </w:pPr>
       <w:r>
-        <w:t>In an attempt to comfort Gabriel, May, Gabriel’s love interest tries the virtual reality pod that is Gabriel got to keep from the game.</w:t>
+        <w:t>In an attempt to comfort Gabriel, May, Gabriel’s love interest</w:t>
+      </w:r>
+      <w:r>
+        <w:t>,</w:t>
+      </w:r>
+      <w:r>
+        <w:t xml:space="preserve"> tries the virtual reality pod that is Gabriel got to keep from the game.</w:t>
       </w:r>
     </w:p>
     <w:p>
@@ -146,11 +144,9 @@
       <w:r>
         <w:t xml:space="preserve">Lucio is in need of help, their land, Arouria has been terrorized by a dark warlock, </w:t>
       </w:r>
-      <w:proofErr w:type="spellStart"/>
       <w:r>
         <w:t>Gurthrain</w:t>
       </w:r>
-      <w:proofErr w:type="spellEnd"/>
     </w:p>
     <w:p>
       <w:pPr>
@@ -167,15 +163,13 @@
         <w:t xml:space="preserve">Lucio explains that only way to get </w:t>
       </w:r>
       <w:r>
-        <w:t xml:space="preserve">to </w:t>
-      </w:r>
-      <w:proofErr w:type="spellStart"/>
-      <w:r>
-        <w:t>Gurtrain’s</w:t>
-      </w:r>
-      <w:proofErr w:type="spellEnd"/>
-      <w:r>
-        <w:t xml:space="preserve"> castle</w:t>
+        <w:t>to Gurt</w:t>
+      </w:r>
+      <w:r>
+        <w:t>h</w:t>
+      </w:r>
+      <w:r>
+        <w:t>rain’s castle</w:t>
       </w:r>
       <w:r>
         <w:t xml:space="preserve"> is to unlock a magic that requires a key that is fragmented into </w:t>
@@ -220,15 +214,13 @@
         </w:rPr>
       </w:pPr>
       <w:r>
-        <w:t xml:space="preserve">Gabriel asks if Lucio has seen May, and Lucio says that she was taken by one of </w:t>
-      </w:r>
-      <w:proofErr w:type="spellStart"/>
-      <w:r>
-        <w:t>Gurthrains</w:t>
-      </w:r>
-      <w:proofErr w:type="spellEnd"/>
-      <w:r>
-        <w:t xml:space="preserve"> servants</w:t>
+        <w:t>Gabriel asks if Lucio has seen May, and Lucio says that she was taken by one of Gurthrain</w:t>
+      </w:r>
+      <w:r>
+        <w:t>’</w:t>
+      </w:r>
+      <w:r>
+        <w:t>s servants</w:t>
       </w:r>
     </w:p>
     <w:p>
@@ -244,42 +236,560 @@
       </w:pPr>
       <w:r>
         <w:t>Gabriel agrees to help on account of potentially finding May</w:t>
+      </w:r>
+    </w:p>
+    <w:p>
+      <w:pPr>
+        <w:pStyle w:val="ListParagraph"/>
+        <w:numPr>
+          <w:ilvl w:val="0"/>
+          <w:numId w:val="2"/>
+        </w:numPr>
+        <w:rPr>
+          <w:b/>
+        </w:rPr>
+      </w:pPr>
+      <w:r>
+        <w:t>Lucio joins Gabriel’s party and they continue to the four dungeons.</w:t>
+      </w:r>
+    </w:p>
+    <w:p>
+      <w:pPr>
+        <w:pStyle w:val="ListParagraph"/>
+        <w:numPr>
+          <w:ilvl w:val="0"/>
+          <w:numId w:val="2"/>
+        </w:numPr>
+        <w:rPr>
+          <w:b/>
+        </w:rPr>
+      </w:pPr>
+      <w:r>
+        <w:t xml:space="preserve">The dungeons are: The Cave of Flames, the Sea Cove, the Temple in the Sky, and </w:t>
+      </w:r>
+      <w:r>
+        <w:t>the Earth Cave.</w:t>
+      </w:r>
+    </w:p>
+    <w:p>
+      <w:pPr>
+        <w:pStyle w:val="ListParagraph"/>
+        <w:numPr>
+          <w:ilvl w:val="0"/>
+          <w:numId w:val="2"/>
+        </w:numPr>
+        <w:rPr>
+          <w:b/>
+        </w:rPr>
+      </w:pPr>
+      <w:r>
+        <w:t>To get into the Sea Cove, Gabriel must get the Ocean Ring, to allow him to breathe underwater</w:t>
+      </w:r>
+    </w:p>
+    <w:p>
+      <w:pPr>
+        <w:pStyle w:val="ListParagraph"/>
+        <w:numPr>
+          <w:ilvl w:val="0"/>
+          <w:numId w:val="2"/>
+        </w:numPr>
+        <w:rPr>
+          <w:b/>
+        </w:rPr>
+      </w:pPr>
+      <w:r>
+        <w:t>If all the fragments are in Gabriel’s inventory, then he can enter Gurthrain</w:t>
+      </w:r>
+      <w:r>
+        <w:t>’</w:t>
+      </w:r>
+      <w:r>
+        <w:t>s Castle</w:t>
+      </w:r>
+    </w:p>
+    <w:p>
+      <w:pPr>
+        <w:pStyle w:val="ListParagraph"/>
+        <w:numPr>
+          <w:ilvl w:val="0"/>
+          <w:numId w:val="2"/>
+        </w:numPr>
+        <w:rPr>
+          <w:b/>
+        </w:rPr>
+      </w:pPr>
+      <w:r>
+        <w:t>In the lobby of the castle, Lary is waiting for Gabriel</w:t>
+      </w:r>
+      <w:r>
+        <w:t xml:space="preserve"> </w:t>
+      </w:r>
+    </w:p>
+    <w:p>
+      <w:pPr>
+        <w:pStyle w:val="ListParagraph"/>
+        <w:numPr>
+          <w:ilvl w:val="0"/>
+          <w:numId w:val="2"/>
+        </w:numPr>
+        <w:rPr>
+          <w:b/>
+        </w:rPr>
+      </w:pPr>
+      <w:r>
+        <w:t>Gabriel asks Lary to join forces to defeat Gurthrain and rescue May, who is Lary’s cousin</w:t>
+      </w:r>
+    </w:p>
+    <w:p>
+      <w:pPr>
+        <w:pStyle w:val="ListParagraph"/>
+        <w:numPr>
+          <w:ilvl w:val="0"/>
+          <w:numId w:val="2"/>
+        </w:numPr>
+        <w:rPr>
+          <w:b/>
+        </w:rPr>
+      </w:pPr>
+      <w:r>
+        <w:t xml:space="preserve">Lary, Gabriel, and Lucio fight Gurthrain as May watches. </w:t>
+      </w:r>
+    </w:p>
+    <w:p>
+      <w:pPr>
+        <w:pStyle w:val="ListParagraph"/>
+        <w:numPr>
+          <w:ilvl w:val="0"/>
+          <w:numId w:val="2"/>
+        </w:numPr>
+        <w:rPr>
+          <w:b/>
+        </w:rPr>
+      </w:pPr>
+      <w:r>
+        <w:t>Gurthrain, defeated, escapes the castle.</w:t>
+      </w:r>
+    </w:p>
+    <w:p>
+      <w:pPr>
+        <w:pStyle w:val="ListParagraph"/>
+        <w:numPr>
+          <w:ilvl w:val="0"/>
+          <w:numId w:val="2"/>
+        </w:numPr>
+        <w:rPr>
+          <w:b/>
+        </w:rPr>
+      </w:pPr>
+      <w:r>
+        <w:t>Lary chases after him</w:t>
+      </w:r>
+    </w:p>
+    <w:p>
+      <w:pPr>
+        <w:pStyle w:val="ListParagraph"/>
+        <w:numPr>
+          <w:ilvl w:val="0"/>
+          <w:numId w:val="2"/>
+        </w:numPr>
+        <w:rPr>
+          <w:b/>
+        </w:rPr>
+      </w:pPr>
+      <w:r>
+        <w:t>Gabriel and Lucio stay to help May</w:t>
+      </w:r>
+    </w:p>
+    <w:p>
+      <w:pPr>
+        <w:pStyle w:val="ListParagraph"/>
+        <w:numPr>
+          <w:ilvl w:val="0"/>
+          <w:numId w:val="2"/>
+        </w:numPr>
+        <w:rPr>
+          <w:b/>
+        </w:rPr>
+      </w:pPr>
+      <w:r>
+        <w:t>May explains that Gurthrain is aware that the world is virtual</w:t>
+      </w:r>
+    </w:p>
+    <w:p>
+      <w:pPr>
+        <w:pStyle w:val="ListParagraph"/>
+        <w:numPr>
+          <w:ilvl w:val="0"/>
+          <w:numId w:val="2"/>
+        </w:numPr>
+        <w:rPr>
+          <w:b/>
+        </w:rPr>
+      </w:pPr>
+      <w:r>
+        <w:t>Gurthrain has found a way to manipulate the game and has been using it to terrorize the land</w:t>
+      </w:r>
+    </w:p>
+    <w:p>
+      <w:pPr>
+        <w:pStyle w:val="ListParagraph"/>
+        <w:numPr>
+          <w:ilvl w:val="0"/>
+          <w:numId w:val="2"/>
+        </w:numPr>
+        <w:rPr>
+          <w:b/>
+        </w:rPr>
+      </w:pPr>
+      <w:r>
+        <w:t>Gurthrain was not even supposed to be the main villain of the game, Gurthrain killed him</w:t>
+      </w:r>
+    </w:p>
+    <w:p>
+      <w:pPr>
+        <w:pStyle w:val="ListParagraph"/>
+        <w:numPr>
+          <w:ilvl w:val="0"/>
+          <w:numId w:val="2"/>
+        </w:numPr>
+        <w:rPr>
+          <w:b/>
+        </w:rPr>
+      </w:pPr>
+      <w:r>
+        <w:t>Gurthrain’s goal is to make it to the real world and conquer it</w:t>
+      </w:r>
+    </w:p>
+    <w:p>
+      <w:pPr>
+        <w:pStyle w:val="ListParagraph"/>
+        <w:numPr>
+          <w:ilvl w:val="0"/>
+          <w:numId w:val="2"/>
+        </w:numPr>
+        <w:rPr>
+          <w:b/>
+        </w:rPr>
+      </w:pPr>
+      <w:r>
+        <w:t>May also explains that to get to the real world, two rings are needed.</w:t>
+      </w:r>
+    </w:p>
+    <w:p>
+      <w:pPr>
+        <w:pStyle w:val="ListParagraph"/>
+        <w:numPr>
+          <w:ilvl w:val="0"/>
+          <w:numId w:val="2"/>
+        </w:numPr>
+        <w:rPr>
+          <w:b/>
+        </w:rPr>
+      </w:pPr>
+      <w:r>
+        <w:t>They must get a Ring of Light from the Light Temple, and a Ring of Shadows from the Dark Temple</w:t>
+      </w:r>
+    </w:p>
+    <w:p>
+      <w:pPr>
+        <w:pStyle w:val="ListParagraph"/>
+        <w:numPr>
+          <w:ilvl w:val="0"/>
+          <w:numId w:val="2"/>
+        </w:numPr>
+        <w:rPr>
+          <w:b/>
+        </w:rPr>
+      </w:pPr>
+      <w:r>
+        <w:t>Gurthrain is trying to get those rings</w:t>
+      </w:r>
+    </w:p>
+    <w:p>
+      <w:pPr>
+        <w:pStyle w:val="ListParagraph"/>
+        <w:numPr>
+          <w:ilvl w:val="0"/>
+          <w:numId w:val="2"/>
+        </w:numPr>
+        <w:rPr>
+          <w:b/>
+        </w:rPr>
+      </w:pPr>
+      <w:r>
+        <w:t>The Temple of Light is guarded by Garuda, and the Dark Temple is guarded by Akuma, a demon</w:t>
+      </w:r>
+    </w:p>
+    <w:p>
+      <w:pPr>
+        <w:pStyle w:val="ListParagraph"/>
+        <w:numPr>
+          <w:ilvl w:val="0"/>
+          <w:numId w:val="2"/>
+        </w:numPr>
+        <w:rPr>
+          <w:b/>
+        </w:rPr>
+      </w:pPr>
+      <w:r>
+        <w:t>May joins Gabriel and Lucio to help get the rings. May is a healer</w:t>
+      </w:r>
+    </w:p>
+    <w:p>
+      <w:pPr>
+        <w:pStyle w:val="ListParagraph"/>
+        <w:numPr>
+          <w:ilvl w:val="0"/>
+          <w:numId w:val="2"/>
+        </w:numPr>
+        <w:rPr>
+          <w:b/>
+        </w:rPr>
+      </w:pPr>
+      <w:r>
+        <w:t xml:space="preserve">At each temple, the guardian reveals </w:t>
+      </w:r>
+      <w:r>
+        <w:t>that Gurthrain already has a ring from the temple.</w:t>
+      </w:r>
+    </w:p>
+    <w:p>
+      <w:pPr>
+        <w:pStyle w:val="ListParagraph"/>
+        <w:numPr>
+          <w:ilvl w:val="0"/>
+          <w:numId w:val="2"/>
+        </w:numPr>
+        <w:rPr>
+          <w:b/>
+        </w:rPr>
+      </w:pPr>
+      <w:r>
+        <w:t>In the Temple of Light, dev notes are scattered, revealing background information about Gurthrain</w:t>
+      </w:r>
+    </w:p>
+    <w:p>
+      <w:pPr>
+        <w:pStyle w:val="ListParagraph"/>
+        <w:numPr>
+          <w:ilvl w:val="0"/>
+          <w:numId w:val="2"/>
+        </w:numPr>
+        <w:rPr>
+          <w:b/>
+        </w:rPr>
+      </w:pPr>
+      <w:r>
+        <w:lastRenderedPageBreak/>
+        <w:t>During the temple segment, Lary can be found in the Inn of the first town Gabriel visits</w:t>
+      </w:r>
+    </w:p>
+    <w:p>
+      <w:pPr>
+        <w:pStyle w:val="ListParagraph"/>
+        <w:numPr>
+          <w:ilvl w:val="0"/>
+          <w:numId w:val="2"/>
+        </w:numPr>
+        <w:rPr>
+          <w:b/>
+        </w:rPr>
+      </w:pPr>
+      <w:r>
+        <w:t>During the temple segment, the world begins acting glitchy</w:t>
+      </w:r>
+    </w:p>
+    <w:p>
+      <w:pPr>
+        <w:pStyle w:val="ListParagraph"/>
+        <w:numPr>
+          <w:ilvl w:val="0"/>
+          <w:numId w:val="2"/>
+        </w:numPr>
+        <w:rPr>
+          <w:b/>
+        </w:rPr>
+      </w:pPr>
+      <w:r>
+        <w:t>After getting the rings, Gabriel and the others meet wi</w:t>
+      </w:r>
+      <w:r>
+        <w:t>th Lary, and discover that Gurthrain has already made it to the real world.</w:t>
+      </w:r>
+    </w:p>
+    <w:p>
+      <w:pPr>
+        <w:pStyle w:val="ListParagraph"/>
+        <w:numPr>
+          <w:ilvl w:val="0"/>
+          <w:numId w:val="2"/>
+        </w:numPr>
+        <w:rPr>
+          <w:b/>
+        </w:rPr>
+      </w:pPr>
+      <w:r>
+        <w:t>Lucio agrees to go with the Gabriel, Lary, and May to the real world to stop Gurthrain</w:t>
+      </w:r>
+    </w:p>
+    <w:p>
+      <w:pPr>
+        <w:rPr>
+          <w:b/>
+        </w:rPr>
+      </w:pPr>
+      <w:r>
+        <w:rPr>
+          <w:b/>
+        </w:rPr>
+        <w:t xml:space="preserve">Final Dungeon </w:t>
+      </w:r>
+    </w:p>
+    <w:p>
+      <w:pPr>
+        <w:pStyle w:val="ListParagraph"/>
+        <w:numPr>
+          <w:ilvl w:val="0"/>
+          <w:numId w:val="4"/>
+        </w:numPr>
+      </w:pPr>
+      <w:r>
+        <w:t>The party appears in the real world, in front of an abandoned factory, where Gurthrain has entered and began terrorizing the city</w:t>
+      </w:r>
+    </w:p>
+    <w:p>
+      <w:pPr>
+        <w:pStyle w:val="ListParagraph"/>
+        <w:numPr>
+          <w:ilvl w:val="0"/>
+          <w:numId w:val="4"/>
+        </w:numPr>
+      </w:pPr>
+      <w:r>
+        <w:t>After defeating Gurthrain for the last time, he dies, in the real world.</w:t>
+      </w:r>
+    </w:p>
+    <w:p>
+      <w:pPr>
+        <w:pStyle w:val="ListParagraph"/>
+        <w:numPr>
+          <w:ilvl w:val="0"/>
+          <w:numId w:val="4"/>
+        </w:numPr>
+      </w:pPr>
+      <w:r>
+        <w:t>Mr. T appears, and sees Gurthrain dead.</w:t>
+      </w:r>
+    </w:p>
+    <w:p>
+      <w:pPr>
+        <w:pStyle w:val="ListParagraph"/>
+        <w:numPr>
+          <w:ilvl w:val="0"/>
+          <w:numId w:val="4"/>
+        </w:numPr>
+      </w:pPr>
+      <w:r>
+        <w:t>Mr. T says he is glad Gurthrain died a real person, because that is all he ever really wanted</w:t>
+      </w:r>
+    </w:p>
+    <w:p>
+      <w:pPr>
+        <w:pStyle w:val="ListParagraph"/>
+        <w:numPr>
+          <w:ilvl w:val="0"/>
+          <w:numId w:val="4"/>
+        </w:numPr>
+      </w:pPr>
+      <w:r>
+        <w:t>Mr. T explains that with the rings, Gabriel should be able to go back into the game and safely be able to leave.</w:t>
+      </w:r>
+    </w:p>
+    <w:p>
+      <w:pPr>
+        <w:pStyle w:val="ListParagraph"/>
+        <w:numPr>
+          <w:ilvl w:val="0"/>
+          <w:numId w:val="4"/>
+        </w:numPr>
+      </w:pPr>
+      <w:r>
+        <w:t>After this, they decide to go back to Arouria and help more people out.</w:t>
+      </w:r>
+    </w:p>
+    <w:p>
+      <w:pPr>
+        <w:pStyle w:val="ListParagraph"/>
+        <w:numPr>
+          <w:ilvl w:val="0"/>
+          <w:numId w:val="4"/>
+        </w:numPr>
+      </w:pPr>
+      <w:r>
+        <w:t>Upon returning to Arouria, the glitches have stopped, and the team agrees that when they leave, that Lucio will stay behind and wait for them.</w:t>
+      </w:r>
+    </w:p>
+    <w:p>
+      <w:pPr>
+        <w:pStyle w:val="ListParagraph"/>
+        <w:numPr>
+          <w:ilvl w:val="0"/>
+          <w:numId w:val="4"/>
+        </w:numPr>
+      </w:pPr>
+      <w:r>
+        <w:t>Lary also decides to stop playing the game for good.</w:t>
+      </w:r>
+    </w:p>
+    <w:p>
+      <w:pPr>
+        <w:pStyle w:val="ListParagraph"/>
+        <w:numPr>
+          <w:ilvl w:val="0"/>
+          <w:numId w:val="4"/>
+        </w:numPr>
+      </w:pPr>
+      <w:r>
+        <w:t>Credits roll</w:t>
+      </w:r>
+    </w:p>
+    <w:p>
+      <w:pPr>
+        <w:pStyle w:val="ListParagraph"/>
+        <w:numPr>
+          <w:ilvl w:val="0"/>
+          <w:numId w:val="4"/>
+        </w:numPr>
+      </w:pPr>
+      <w:r>
+        <w:t>After the credits, Gabriel appears in his room with May</w:t>
+      </w:r>
+    </w:p>
+    <w:p>
+      <w:pPr>
+        <w:pStyle w:val="ListParagraph"/>
+        <w:numPr>
+          <w:ilvl w:val="0"/>
+          <w:numId w:val="4"/>
+        </w:numPr>
+      </w:pPr>
+      <w:r>
+        <w:t xml:space="preserve">Gabriel and May decide to go to Arouria </w:t>
+      </w:r>
+    </w:p>
+    <w:p>
+      <w:pPr>
+        <w:pStyle w:val="ListParagraph"/>
+        <w:numPr>
+          <w:ilvl w:val="0"/>
+          <w:numId w:val="4"/>
+        </w:numPr>
+      </w:pPr>
+      <w:r>
+        <w:t>The rest of the game is completing side quests found in the cities and towns of Arouria.</w:t>
       </w:r>
       <w:bookmarkStart w:id="0" w:name="_GoBack"/>
       <w:bookmarkEnd w:id="0"/>
-    </w:p>
-    <w:p>
-      <w:pPr>
-        <w:pStyle w:val="ListParagraph"/>
-        <w:numPr>
-          <w:ilvl w:val="0"/>
-          <w:numId w:val="2"/>
-        </w:numPr>
-        <w:rPr>
-          <w:b/>
-        </w:rPr>
-      </w:pPr>
-      <w:r>
-        <w:t>Lucio joins Gabriel’s party and they continue to the four dungeons.</w:t>
-      </w:r>
-    </w:p>
-    <w:p>
-      <w:pPr>
-        <w:pStyle w:val="ListParagraph"/>
-        <w:numPr>
-          <w:ilvl w:val="0"/>
-          <w:numId w:val="2"/>
-        </w:numPr>
-        <w:rPr>
-          <w:b/>
-        </w:rPr>
-      </w:pPr>
-      <w:r>
-        <w:t xml:space="preserve">The dungeons are: The Cave of Flames, the Sea Cove, the Temple in the Sky, and </w:t>
-      </w:r>
-      <w:r>
-        <w:t>the Earth Cave.</w:t>
-      </w:r>
     </w:p>
     <w:sectPr>
       <w:pgSz w:w="12240" w:h="15840"/>
@@ -520,6 +1030,119 @@
     </w:lvl>
   </w:abstractNum>
   <w:abstractNum w:abstractNumId="2" w15:restartNumberingAfterBreak="0">
+    <w:nsid w:val="49C37D70"/>
+    <w:multiLevelType w:val="hybridMultilevel"/>
+    <w:tmpl w:val="1F0A4150"/>
+    <w:lvl w:ilvl="0" w:tplc="04090001">
+      <w:start w:val="1"/>
+      <w:numFmt w:val="bullet"/>
+      <w:lvlText w:val=""/>
+      <w:lvlJc w:val="left"/>
+      <w:pPr>
+        <w:ind w:left="720" w:hanging="360"/>
+      </w:pPr>
+      <w:rPr>
+        <w:rFonts w:ascii="Symbol" w:hAnsi="Symbol" w:hint="default"/>
+      </w:rPr>
+    </w:lvl>
+    <w:lvl w:ilvl="1" w:tplc="04090003" w:tentative="1">
+      <w:start w:val="1"/>
+      <w:numFmt w:val="bullet"/>
+      <w:lvlText w:val="o"/>
+      <w:lvlJc w:val="left"/>
+      <w:pPr>
+        <w:ind w:left="1440" w:hanging="360"/>
+      </w:pPr>
+      <w:rPr>
+        <w:rFonts w:ascii="Courier New" w:hAnsi="Courier New" w:cs="Courier New" w:hint="default"/>
+      </w:rPr>
+    </w:lvl>
+    <w:lvl w:ilvl="2" w:tplc="04090005" w:tentative="1">
+      <w:start w:val="1"/>
+      <w:numFmt w:val="bullet"/>
+      <w:lvlText w:val=""/>
+      <w:lvlJc w:val="left"/>
+      <w:pPr>
+        <w:ind w:left="2160" w:hanging="360"/>
+      </w:pPr>
+      <w:rPr>
+        <w:rFonts w:ascii="Wingdings" w:hAnsi="Wingdings" w:hint="default"/>
+      </w:rPr>
+    </w:lvl>
+    <w:lvl w:ilvl="3" w:tplc="04090001" w:tentative="1">
+      <w:start w:val="1"/>
+      <w:numFmt w:val="bullet"/>
+      <w:lvlText w:val=""/>
+      <w:lvlJc w:val="left"/>
+      <w:pPr>
+        <w:ind w:left="2880" w:hanging="360"/>
+      </w:pPr>
+      <w:rPr>
+        <w:rFonts w:ascii="Symbol" w:hAnsi="Symbol" w:hint="default"/>
+      </w:rPr>
+    </w:lvl>
+    <w:lvl w:ilvl="4" w:tplc="04090003" w:tentative="1">
+      <w:start w:val="1"/>
+      <w:numFmt w:val="bullet"/>
+      <w:lvlText w:val="o"/>
+      <w:lvlJc w:val="left"/>
+      <w:pPr>
+        <w:ind w:left="3600" w:hanging="360"/>
+      </w:pPr>
+      <w:rPr>
+        <w:rFonts w:ascii="Courier New" w:hAnsi="Courier New" w:cs="Courier New" w:hint="default"/>
+      </w:rPr>
+    </w:lvl>
+    <w:lvl w:ilvl="5" w:tplc="04090005" w:tentative="1">
+      <w:start w:val="1"/>
+      <w:numFmt w:val="bullet"/>
+      <w:lvlText w:val=""/>
+      <w:lvlJc w:val="left"/>
+      <w:pPr>
+        <w:ind w:left="4320" w:hanging="360"/>
+      </w:pPr>
+      <w:rPr>
+        <w:rFonts w:ascii="Wingdings" w:hAnsi="Wingdings" w:hint="default"/>
+      </w:rPr>
+    </w:lvl>
+    <w:lvl w:ilvl="6" w:tplc="04090001" w:tentative="1">
+      <w:start w:val="1"/>
+      <w:numFmt w:val="bullet"/>
+      <w:lvlText w:val=""/>
+      <w:lvlJc w:val="left"/>
+      <w:pPr>
+        <w:ind w:left="5040" w:hanging="360"/>
+      </w:pPr>
+      <w:rPr>
+        <w:rFonts w:ascii="Symbol" w:hAnsi="Symbol" w:hint="default"/>
+      </w:rPr>
+    </w:lvl>
+    <w:lvl w:ilvl="7" w:tplc="04090003" w:tentative="1">
+      <w:start w:val="1"/>
+      <w:numFmt w:val="bullet"/>
+      <w:lvlText w:val="o"/>
+      <w:lvlJc w:val="left"/>
+      <w:pPr>
+        <w:ind w:left="5760" w:hanging="360"/>
+      </w:pPr>
+      <w:rPr>
+        <w:rFonts w:ascii="Courier New" w:hAnsi="Courier New" w:cs="Courier New" w:hint="default"/>
+      </w:rPr>
+    </w:lvl>
+    <w:lvl w:ilvl="8" w:tplc="04090005" w:tentative="1">
+      <w:start w:val="1"/>
+      <w:numFmt w:val="bullet"/>
+      <w:lvlText w:val=""/>
+      <w:lvlJc w:val="left"/>
+      <w:pPr>
+        <w:ind w:left="6480" w:hanging="360"/>
+      </w:pPr>
+      <w:rPr>
+        <w:rFonts w:ascii="Wingdings" w:hAnsi="Wingdings" w:hint="default"/>
+      </w:rPr>
+    </w:lvl>
+  </w:abstractNum>
+  <w:abstractNum w:abstractNumId="3" w15:restartNumberingAfterBreak="0">
     <w:nsid w:val="5F050F65"/>
     <w:multiLevelType w:val="hybridMultilevel"/>
     <w:tmpl w:val="7F7AE7E2"/>
@@ -633,13 +1256,16 @@
     </w:lvl>
   </w:abstractNum>
   <w:num w:numId="1">
-    <w:abstractNumId w:val="2"/>
+    <w:abstractNumId w:val="3"/>
   </w:num>
   <w:num w:numId="2">
     <w:abstractNumId w:val="1"/>
   </w:num>
   <w:num w:numId="3">
     <w:abstractNumId w:val="0"/>
+  </w:num>
+  <w:num w:numId="4">
+    <w:abstractNumId w:val="2"/>
   </w:num>
 </w:numbering>
 </file>
@@ -1347,7 +1973,7 @@
 </file>
 
 <file path=customXml/itemProps1.xml><?xml version="1.0" encoding="utf-8"?>
-<ds:datastoreItem xmlns:ds="http://schemas.openxmlformats.org/officeDocument/2006/customXml" ds:itemID="{5AF40EB4-C4F6-4565-B534-92C47062E35F}">
+<ds:datastoreItem xmlns:ds="http://schemas.openxmlformats.org/officeDocument/2006/customXml" ds:itemID="{5268F464-36FA-4A28-912C-56695F07B81E}">
   <ds:schemaRefs>
     <ds:schemaRef ds:uri="http://schemas.openxmlformats.org/officeDocument/2006/bibliography"/>
   </ds:schemaRefs>

</xml_diff>

<commit_message>
Wrote script for elemental dungeons
</commit_message>
<xml_diff>
--- a/Script/stroy plan.docx
+++ b/Script/stroy plan.docx
@@ -48,7 +48,13 @@
         </w:numPr>
       </w:pPr>
       <w:r>
-        <w:t xml:space="preserve">Gabriel, main character, faces his rival, and his love interest’s cousin, Lary, in a completive game inside a virtual reality world, and loses. </w:t>
+        <w:t xml:space="preserve">Gabriel, main character, faces his rival, and his love interest’s cousin, </w:t>
+      </w:r>
+      <w:r>
+        <w:t>Larry</w:t>
+      </w:r>
+      <w:r>
+        <w:t xml:space="preserve">, in a completive game inside a virtual reality world, and loses. </w:t>
       </w:r>
     </w:p>
     <w:p>
@@ -319,7 +325,13 @@
         </w:rPr>
       </w:pPr>
       <w:r>
-        <w:t>In the lobby of the castle, Lary is waiting for Gabriel</w:t>
+        <w:t xml:space="preserve">In the lobby of the castle, </w:t>
+      </w:r>
+      <w:r>
+        <w:t>Larry</w:t>
+      </w:r>
+      <w:r>
+        <w:t xml:space="preserve"> is waiting for Gabriel</w:t>
       </w:r>
       <w:r>
         <w:t xml:space="preserve"> </w:t>
@@ -337,22 +349,37 @@
         </w:rPr>
       </w:pPr>
       <w:r>
-        <w:t>Gabriel asks Lary to join forces to defeat Gurthrain and rescue May, who is Lary’s cousin</w:t>
-      </w:r>
-    </w:p>
-    <w:p>
-      <w:pPr>
-        <w:pStyle w:val="ListParagraph"/>
-        <w:numPr>
-          <w:ilvl w:val="0"/>
-          <w:numId w:val="2"/>
-        </w:numPr>
-        <w:rPr>
-          <w:b/>
-        </w:rPr>
-      </w:pPr>
-      <w:r>
-        <w:t xml:space="preserve">Lary, Gabriel, and Lucio fight Gurthrain as May watches. </w:t>
+        <w:t xml:space="preserve">Gabriel asks </w:t>
+      </w:r>
+      <w:r>
+        <w:t>Larry</w:t>
+      </w:r>
+      <w:r>
+        <w:t xml:space="preserve"> to join forces to defeat Gurthrain and rescue May, who is </w:t>
+      </w:r>
+      <w:r>
+        <w:t>Larry</w:t>
+      </w:r>
+      <w:r>
+        <w:t>’s cousin</w:t>
+      </w:r>
+    </w:p>
+    <w:p>
+      <w:pPr>
+        <w:pStyle w:val="ListParagraph"/>
+        <w:numPr>
+          <w:ilvl w:val="0"/>
+          <w:numId w:val="2"/>
+        </w:numPr>
+        <w:rPr>
+          <w:b/>
+        </w:rPr>
+      </w:pPr>
+      <w:r>
+        <w:t>Larry</w:t>
+      </w:r>
+      <w:r>
+        <w:t xml:space="preserve">, Gabriel, and Lucio fight Gurthrain as May watches. </w:t>
       </w:r>
     </w:p>
     <w:p>
@@ -368,428 +395,473 @@
       </w:pPr>
       <w:r>
         <w:t>Gurthrain, defeated, escapes the castle.</w:t>
-      </w:r>
-    </w:p>
-    <w:p>
-      <w:pPr>
-        <w:pStyle w:val="ListParagraph"/>
-        <w:numPr>
-          <w:ilvl w:val="0"/>
-          <w:numId w:val="2"/>
-        </w:numPr>
-        <w:rPr>
-          <w:b/>
-        </w:rPr>
-      </w:pPr>
-      <w:r>
-        <w:t>Lary chases after him</w:t>
-      </w:r>
-    </w:p>
-    <w:p>
-      <w:pPr>
-        <w:pStyle w:val="ListParagraph"/>
-        <w:numPr>
-          <w:ilvl w:val="0"/>
-          <w:numId w:val="2"/>
-        </w:numPr>
-        <w:rPr>
-          <w:b/>
-        </w:rPr>
-      </w:pPr>
-      <w:r>
-        <w:t>Gabriel and Lucio stay to help May</w:t>
-      </w:r>
-    </w:p>
-    <w:p>
-      <w:pPr>
-        <w:pStyle w:val="ListParagraph"/>
-        <w:numPr>
-          <w:ilvl w:val="0"/>
-          <w:numId w:val="2"/>
-        </w:numPr>
-        <w:rPr>
-          <w:b/>
-        </w:rPr>
-      </w:pPr>
-      <w:r>
-        <w:t>May explains that Gurthrain is aware that the world is virtual</w:t>
-      </w:r>
-    </w:p>
-    <w:p>
-      <w:pPr>
-        <w:pStyle w:val="ListParagraph"/>
-        <w:numPr>
-          <w:ilvl w:val="0"/>
-          <w:numId w:val="2"/>
-        </w:numPr>
-        <w:rPr>
-          <w:b/>
-        </w:rPr>
-      </w:pPr>
-      <w:r>
-        <w:t>Gurthrain has found a way to manipulate the game and has been using it to terrorize the land</w:t>
-      </w:r>
-    </w:p>
-    <w:p>
-      <w:pPr>
-        <w:pStyle w:val="ListParagraph"/>
-        <w:numPr>
-          <w:ilvl w:val="0"/>
-          <w:numId w:val="2"/>
-        </w:numPr>
-        <w:rPr>
-          <w:b/>
-        </w:rPr>
-      </w:pPr>
-      <w:r>
-        <w:t>Gurthrain was not even supposed to be the main villain of the game, Gurthrain killed him</w:t>
-      </w:r>
-    </w:p>
-    <w:p>
-      <w:pPr>
-        <w:pStyle w:val="ListParagraph"/>
-        <w:numPr>
-          <w:ilvl w:val="0"/>
-          <w:numId w:val="2"/>
-        </w:numPr>
-        <w:rPr>
-          <w:b/>
-        </w:rPr>
-      </w:pPr>
-      <w:r>
-        <w:t>Gurthrain’s goal is to make it to the real world and conquer it</w:t>
-      </w:r>
-    </w:p>
-    <w:p>
-      <w:pPr>
-        <w:pStyle w:val="ListParagraph"/>
-        <w:numPr>
-          <w:ilvl w:val="0"/>
-          <w:numId w:val="2"/>
-        </w:numPr>
-        <w:rPr>
-          <w:b/>
-        </w:rPr>
-      </w:pPr>
-      <w:r>
-        <w:t>May also explains that to get to the real world, two rings are needed.</w:t>
-      </w:r>
-    </w:p>
-    <w:p>
-      <w:pPr>
-        <w:pStyle w:val="ListParagraph"/>
-        <w:numPr>
-          <w:ilvl w:val="0"/>
-          <w:numId w:val="2"/>
-        </w:numPr>
-        <w:rPr>
-          <w:b/>
-        </w:rPr>
-      </w:pPr>
-      <w:r>
-        <w:t>They must get a Ring of Light from the Light Temple, and a Ring of Shadows from the Dark Temple</w:t>
-      </w:r>
-    </w:p>
-    <w:p>
-      <w:pPr>
-        <w:pStyle w:val="ListParagraph"/>
-        <w:numPr>
-          <w:ilvl w:val="0"/>
-          <w:numId w:val="2"/>
-        </w:numPr>
-        <w:rPr>
-          <w:b/>
-        </w:rPr>
-      </w:pPr>
-      <w:r>
-        <w:t>Gurthrain is trying to get those rings</w:t>
-      </w:r>
-    </w:p>
-    <w:p>
-      <w:pPr>
-        <w:pStyle w:val="ListParagraph"/>
-        <w:numPr>
-          <w:ilvl w:val="0"/>
-          <w:numId w:val="2"/>
-        </w:numPr>
-        <w:rPr>
-          <w:b/>
-        </w:rPr>
-      </w:pPr>
-      <w:r>
-        <w:t>The Temple of Light is guarded by Garuda, and the Dark Temple is guarded by Akuma, a demon</w:t>
-      </w:r>
-    </w:p>
-    <w:p>
-      <w:pPr>
-        <w:pStyle w:val="ListParagraph"/>
-        <w:numPr>
-          <w:ilvl w:val="0"/>
-          <w:numId w:val="2"/>
-        </w:numPr>
-        <w:rPr>
-          <w:b/>
-        </w:rPr>
-      </w:pPr>
-      <w:r>
-        <w:t>May joins Gabriel and Lucio to help get the rings. May is a healer</w:t>
-      </w:r>
-    </w:p>
-    <w:p>
-      <w:pPr>
-        <w:pStyle w:val="ListParagraph"/>
-        <w:numPr>
-          <w:ilvl w:val="0"/>
-          <w:numId w:val="2"/>
-        </w:numPr>
-        <w:rPr>
-          <w:b/>
-        </w:rPr>
-      </w:pPr>
-      <w:r>
-        <w:t xml:space="preserve">At each temple, the guardian reveals </w:t>
-      </w:r>
-      <w:r>
-        <w:t>that Gurthrain already has a ring from the temple.</w:t>
-      </w:r>
-    </w:p>
-    <w:p>
-      <w:pPr>
-        <w:pStyle w:val="ListParagraph"/>
-        <w:numPr>
-          <w:ilvl w:val="0"/>
-          <w:numId w:val="2"/>
-        </w:numPr>
-        <w:rPr>
-          <w:b/>
-        </w:rPr>
-      </w:pPr>
-      <w:r>
-        <w:t>In the Temple of Light, dev notes are scattered, revealing background information about Gurthrain</w:t>
-      </w:r>
-    </w:p>
-    <w:p>
-      <w:pPr>
-        <w:pStyle w:val="ListParagraph"/>
-        <w:numPr>
-          <w:ilvl w:val="0"/>
-          <w:numId w:val="2"/>
-        </w:numPr>
-        <w:rPr>
-          <w:b/>
-        </w:rPr>
-      </w:pPr>
-      <w:r>
-        <w:lastRenderedPageBreak/>
-        <w:t>During the temple segment, Lary can be found in the Inn of the first town Gabriel visits</w:t>
-      </w:r>
-    </w:p>
-    <w:p>
-      <w:pPr>
-        <w:pStyle w:val="ListParagraph"/>
-        <w:numPr>
-          <w:ilvl w:val="0"/>
-          <w:numId w:val="2"/>
-        </w:numPr>
-        <w:rPr>
-          <w:b/>
-        </w:rPr>
-      </w:pPr>
-      <w:r>
-        <w:t>During the temple segment, the world begins acting glitchy</w:t>
-      </w:r>
-    </w:p>
-    <w:p>
-      <w:pPr>
-        <w:pStyle w:val="ListParagraph"/>
-        <w:numPr>
-          <w:ilvl w:val="0"/>
-          <w:numId w:val="2"/>
-        </w:numPr>
-        <w:rPr>
-          <w:b/>
-        </w:rPr>
-      </w:pPr>
-      <w:r>
-        <w:t>After getting the rings, Gabriel and the others meet wi</w:t>
-      </w:r>
-      <w:r>
-        <w:t>th Lary, and discover that Gurthrain has already made it to the real world.</w:t>
-      </w:r>
-    </w:p>
-    <w:p>
-      <w:pPr>
-        <w:pStyle w:val="ListParagraph"/>
-        <w:numPr>
-          <w:ilvl w:val="0"/>
-          <w:numId w:val="2"/>
-        </w:numPr>
-        <w:rPr>
-          <w:b/>
-        </w:rPr>
-      </w:pPr>
-      <w:r>
-        <w:t>Lucio agrees to go with the Gabriel, Lary, and May to the real world to stop Gurthrain</w:t>
-      </w:r>
-    </w:p>
-    <w:p>
-      <w:pPr>
-        <w:rPr>
-          <w:b/>
-        </w:rPr>
-      </w:pPr>
-      <w:r>
-        <w:rPr>
-          <w:b/>
-        </w:rPr>
-        <w:t xml:space="preserve">Final Dungeon </w:t>
-      </w:r>
-    </w:p>
-    <w:p>
-      <w:pPr>
-        <w:pStyle w:val="ListParagraph"/>
-        <w:numPr>
-          <w:ilvl w:val="0"/>
-          <w:numId w:val="4"/>
-        </w:numPr>
-      </w:pPr>
-      <w:r>
-        <w:t>The party appears in the real world, in front of an abandoned factory, where Gurthrain has entered and began terrorizing the city</w:t>
-      </w:r>
-    </w:p>
-    <w:p>
-      <w:pPr>
-        <w:pStyle w:val="ListParagraph"/>
-        <w:numPr>
-          <w:ilvl w:val="0"/>
-          <w:numId w:val="4"/>
-        </w:numPr>
-      </w:pPr>
-      <w:r>
-        <w:t>After defeating Gurthrain for the last time, he dies, in the real world.</w:t>
-      </w:r>
-    </w:p>
-    <w:p>
-      <w:pPr>
-        <w:pStyle w:val="ListParagraph"/>
-        <w:numPr>
-          <w:ilvl w:val="0"/>
-          <w:numId w:val="4"/>
-        </w:numPr>
-      </w:pPr>
-      <w:r>
-        <w:t>Mr. T appears, and sees Gurthrain dead.</w:t>
-      </w:r>
-    </w:p>
-    <w:p>
-      <w:pPr>
-        <w:pStyle w:val="ListParagraph"/>
-        <w:numPr>
-          <w:ilvl w:val="0"/>
-          <w:numId w:val="4"/>
-        </w:numPr>
-      </w:pPr>
-      <w:r>
-        <w:t>Mr. T says he is glad Gurthrain died a real person, because that is all he ever really wanted</w:t>
-      </w:r>
-    </w:p>
-    <w:p>
-      <w:pPr>
-        <w:pStyle w:val="ListParagraph"/>
-        <w:numPr>
-          <w:ilvl w:val="0"/>
-          <w:numId w:val="4"/>
-        </w:numPr>
-      </w:pPr>
-      <w:r>
-        <w:t>Mr. T explains that with the rings, Gabriel should be able to go back into the game and safely be able to leave.</w:t>
-      </w:r>
-    </w:p>
-    <w:p>
-      <w:pPr>
-        <w:pStyle w:val="ListParagraph"/>
-        <w:numPr>
-          <w:ilvl w:val="0"/>
-          <w:numId w:val="4"/>
-        </w:numPr>
-      </w:pPr>
-      <w:r>
-        <w:t>After this, they decide to go back to Arouria and help more people out.</w:t>
-      </w:r>
-    </w:p>
-    <w:p>
-      <w:pPr>
-        <w:pStyle w:val="ListParagraph"/>
-        <w:numPr>
-          <w:ilvl w:val="0"/>
-          <w:numId w:val="4"/>
-        </w:numPr>
-      </w:pPr>
-      <w:r>
-        <w:t>Upon returning to Arouria, the glitches have stopped, and the team agrees that when they leave, that Lucio will stay behind and wait for them.</w:t>
-      </w:r>
-    </w:p>
-    <w:p>
-      <w:pPr>
-        <w:pStyle w:val="ListParagraph"/>
-        <w:numPr>
-          <w:ilvl w:val="0"/>
-          <w:numId w:val="4"/>
-        </w:numPr>
-      </w:pPr>
-      <w:r>
-        <w:t>Lary also decides to stop playing the game for good.</w:t>
-      </w:r>
-    </w:p>
-    <w:p>
-      <w:pPr>
-        <w:pStyle w:val="ListParagraph"/>
-        <w:numPr>
-          <w:ilvl w:val="0"/>
-          <w:numId w:val="4"/>
-        </w:numPr>
-      </w:pPr>
-      <w:r>
-        <w:t>Credits roll</w:t>
-      </w:r>
-    </w:p>
-    <w:p>
-      <w:pPr>
-        <w:pStyle w:val="ListParagraph"/>
-        <w:numPr>
-          <w:ilvl w:val="0"/>
-          <w:numId w:val="4"/>
-        </w:numPr>
-      </w:pPr>
-      <w:r>
-        <w:t>After the credits, Gabriel appears in his room with May</w:t>
-      </w:r>
-    </w:p>
-    <w:p>
-      <w:pPr>
-        <w:pStyle w:val="ListParagraph"/>
-        <w:numPr>
-          <w:ilvl w:val="0"/>
-          <w:numId w:val="4"/>
-        </w:numPr>
-      </w:pPr>
-      <w:r>
-        <w:t xml:space="preserve">Gabriel and May decide to go to Arouria </w:t>
-      </w:r>
-    </w:p>
-    <w:p>
-      <w:pPr>
-        <w:pStyle w:val="ListParagraph"/>
-        <w:numPr>
-          <w:ilvl w:val="0"/>
-          <w:numId w:val="4"/>
-        </w:numPr>
-      </w:pPr>
-      <w:r>
-        <w:t>The rest of the game is completing side quests found in the cities and towns of Arouria.</w:t>
       </w:r>
       <w:bookmarkStart w:id="0" w:name="_GoBack"/>
       <w:bookmarkEnd w:id="0"/>
+    </w:p>
+    <w:p>
+      <w:pPr>
+        <w:pStyle w:val="ListParagraph"/>
+        <w:numPr>
+          <w:ilvl w:val="0"/>
+          <w:numId w:val="2"/>
+        </w:numPr>
+        <w:rPr>
+          <w:b/>
+        </w:rPr>
+      </w:pPr>
+      <w:r>
+        <w:t>Larry</w:t>
+      </w:r>
+      <w:r>
+        <w:t xml:space="preserve"> chases after him</w:t>
+      </w:r>
+    </w:p>
+    <w:p>
+      <w:pPr>
+        <w:pStyle w:val="ListParagraph"/>
+        <w:numPr>
+          <w:ilvl w:val="0"/>
+          <w:numId w:val="2"/>
+        </w:numPr>
+        <w:rPr>
+          <w:b/>
+        </w:rPr>
+      </w:pPr>
+      <w:r>
+        <w:t>Gabriel and Lucio stay to help May</w:t>
+      </w:r>
+    </w:p>
+    <w:p>
+      <w:pPr>
+        <w:pStyle w:val="ListParagraph"/>
+        <w:numPr>
+          <w:ilvl w:val="0"/>
+          <w:numId w:val="2"/>
+        </w:numPr>
+        <w:rPr>
+          <w:b/>
+        </w:rPr>
+      </w:pPr>
+      <w:r>
+        <w:t>May explains that Gurthrain is aware that the world is virtual</w:t>
+      </w:r>
+    </w:p>
+    <w:p>
+      <w:pPr>
+        <w:pStyle w:val="ListParagraph"/>
+        <w:numPr>
+          <w:ilvl w:val="0"/>
+          <w:numId w:val="2"/>
+        </w:numPr>
+        <w:rPr>
+          <w:b/>
+        </w:rPr>
+      </w:pPr>
+      <w:r>
+        <w:t>Gurthrain has found a way to manipulate the game and has been using it to terrorize the land</w:t>
+      </w:r>
+    </w:p>
+    <w:p>
+      <w:pPr>
+        <w:pStyle w:val="ListParagraph"/>
+        <w:numPr>
+          <w:ilvl w:val="0"/>
+          <w:numId w:val="2"/>
+        </w:numPr>
+        <w:rPr>
+          <w:b/>
+        </w:rPr>
+      </w:pPr>
+      <w:r>
+        <w:t>Gurthrain was not even supposed to be the main villain of the game, Gurthrain killed him</w:t>
+      </w:r>
+    </w:p>
+    <w:p>
+      <w:pPr>
+        <w:pStyle w:val="ListParagraph"/>
+        <w:numPr>
+          <w:ilvl w:val="0"/>
+          <w:numId w:val="2"/>
+        </w:numPr>
+        <w:rPr>
+          <w:b/>
+        </w:rPr>
+      </w:pPr>
+      <w:r>
+        <w:t>Gurthrain’s goal is to make it to the real world and conquer it</w:t>
+      </w:r>
+    </w:p>
+    <w:p>
+      <w:pPr>
+        <w:pStyle w:val="ListParagraph"/>
+        <w:numPr>
+          <w:ilvl w:val="0"/>
+          <w:numId w:val="2"/>
+        </w:numPr>
+        <w:rPr>
+          <w:b/>
+        </w:rPr>
+      </w:pPr>
+      <w:r>
+        <w:t>May also explains that to get to the real world, two rings are needed.</w:t>
+      </w:r>
+    </w:p>
+    <w:p>
+      <w:pPr>
+        <w:pStyle w:val="ListParagraph"/>
+        <w:numPr>
+          <w:ilvl w:val="0"/>
+          <w:numId w:val="2"/>
+        </w:numPr>
+        <w:rPr>
+          <w:b/>
+        </w:rPr>
+      </w:pPr>
+      <w:r>
+        <w:t>They must get a Ring of Light from the Light Temple, and a Ring of Shadows from the Dark Temple</w:t>
+      </w:r>
+    </w:p>
+    <w:p>
+      <w:pPr>
+        <w:pStyle w:val="ListParagraph"/>
+        <w:numPr>
+          <w:ilvl w:val="0"/>
+          <w:numId w:val="2"/>
+        </w:numPr>
+        <w:rPr>
+          <w:b/>
+        </w:rPr>
+      </w:pPr>
+      <w:r>
+        <w:t>Gurthrain is trying to get those rings</w:t>
+      </w:r>
+    </w:p>
+    <w:p>
+      <w:pPr>
+        <w:pStyle w:val="ListParagraph"/>
+        <w:numPr>
+          <w:ilvl w:val="0"/>
+          <w:numId w:val="2"/>
+        </w:numPr>
+        <w:rPr>
+          <w:b/>
+        </w:rPr>
+      </w:pPr>
+      <w:r>
+        <w:t xml:space="preserve">The Temple of Light is guarded by Garuda, and the Dark Temple is guarded by </w:t>
+      </w:r>
+      <w:proofErr w:type="spellStart"/>
+      <w:r>
+        <w:t>Akuma</w:t>
+      </w:r>
+      <w:proofErr w:type="spellEnd"/>
+      <w:r>
+        <w:t>, a demon</w:t>
+      </w:r>
+    </w:p>
+    <w:p>
+      <w:pPr>
+        <w:pStyle w:val="ListParagraph"/>
+        <w:numPr>
+          <w:ilvl w:val="0"/>
+          <w:numId w:val="2"/>
+        </w:numPr>
+        <w:rPr>
+          <w:b/>
+        </w:rPr>
+      </w:pPr>
+      <w:r>
+        <w:t>May joins Gabriel and Lucio to help get the rings. May is a healer</w:t>
+      </w:r>
+    </w:p>
+    <w:p>
+      <w:pPr>
+        <w:pStyle w:val="ListParagraph"/>
+        <w:numPr>
+          <w:ilvl w:val="0"/>
+          <w:numId w:val="2"/>
+        </w:numPr>
+        <w:rPr>
+          <w:b/>
+        </w:rPr>
+      </w:pPr>
+      <w:r>
+        <w:t xml:space="preserve">At each temple, the guardian reveals </w:t>
+      </w:r>
+      <w:r>
+        <w:t>that Gurthrain already has a ring from the temple.</w:t>
+      </w:r>
+    </w:p>
+    <w:p>
+      <w:pPr>
+        <w:pStyle w:val="ListParagraph"/>
+        <w:numPr>
+          <w:ilvl w:val="0"/>
+          <w:numId w:val="2"/>
+        </w:numPr>
+        <w:rPr>
+          <w:b/>
+        </w:rPr>
+      </w:pPr>
+      <w:r>
+        <w:t>In the Temple of Light, dev notes are scattered, revealing background information about Gurthrain</w:t>
+      </w:r>
+    </w:p>
+    <w:p>
+      <w:pPr>
+        <w:pStyle w:val="ListParagraph"/>
+        <w:numPr>
+          <w:ilvl w:val="0"/>
+          <w:numId w:val="2"/>
+        </w:numPr>
+        <w:rPr>
+          <w:b/>
+        </w:rPr>
+      </w:pPr>
+      <w:r>
+        <w:lastRenderedPageBreak/>
+        <w:t xml:space="preserve">During the temple segment, </w:t>
+      </w:r>
+      <w:r>
+        <w:t>Larry</w:t>
+      </w:r>
+      <w:r>
+        <w:t xml:space="preserve"> can be found in the Inn of the first town Gabriel visits</w:t>
+      </w:r>
+    </w:p>
+    <w:p>
+      <w:pPr>
+        <w:pStyle w:val="ListParagraph"/>
+        <w:numPr>
+          <w:ilvl w:val="0"/>
+          <w:numId w:val="2"/>
+        </w:numPr>
+        <w:rPr>
+          <w:b/>
+        </w:rPr>
+      </w:pPr>
+      <w:r>
+        <w:t xml:space="preserve">During the temple segment, the world begins acting </w:t>
+      </w:r>
+      <w:proofErr w:type="spellStart"/>
+      <w:r>
+        <w:t>glitchy</w:t>
+      </w:r>
+      <w:proofErr w:type="spellEnd"/>
+    </w:p>
+    <w:p>
+      <w:pPr>
+        <w:pStyle w:val="ListParagraph"/>
+        <w:numPr>
+          <w:ilvl w:val="0"/>
+          <w:numId w:val="2"/>
+        </w:numPr>
+        <w:rPr>
+          <w:b/>
+        </w:rPr>
+      </w:pPr>
+      <w:r>
+        <w:t>After getting the rings, Gabriel and the others meet wi</w:t>
+      </w:r>
+      <w:r>
+        <w:t xml:space="preserve">th </w:t>
+      </w:r>
+      <w:r>
+        <w:t>Larry</w:t>
+      </w:r>
+      <w:r>
+        <w:t>, and discover that Gurthrain has already made it to the real world.</w:t>
+      </w:r>
+    </w:p>
+    <w:p>
+      <w:pPr>
+        <w:pStyle w:val="ListParagraph"/>
+        <w:numPr>
+          <w:ilvl w:val="0"/>
+          <w:numId w:val="2"/>
+        </w:numPr>
+        <w:rPr>
+          <w:b/>
+        </w:rPr>
+      </w:pPr>
+      <w:r>
+        <w:t xml:space="preserve">Lucio agrees to go with the Gabriel, </w:t>
+      </w:r>
+      <w:r>
+        <w:t>Larry</w:t>
+      </w:r>
+      <w:r>
+        <w:t>, and May to the real world to stop Gurthrain</w:t>
+      </w:r>
+    </w:p>
+    <w:p>
+      <w:pPr>
+        <w:rPr>
+          <w:b/>
+        </w:rPr>
+      </w:pPr>
+      <w:r>
+        <w:rPr>
+          <w:b/>
+        </w:rPr>
+        <w:t xml:space="preserve">Final Dungeon </w:t>
+      </w:r>
+    </w:p>
+    <w:p>
+      <w:pPr>
+        <w:pStyle w:val="ListParagraph"/>
+        <w:numPr>
+          <w:ilvl w:val="0"/>
+          <w:numId w:val="4"/>
+        </w:numPr>
+      </w:pPr>
+      <w:r>
+        <w:t>The party appears in the real world, in front of an abandoned factory, where Gurthrain has entered and began terrorizing the city</w:t>
+      </w:r>
+    </w:p>
+    <w:p>
+      <w:pPr>
+        <w:pStyle w:val="ListParagraph"/>
+        <w:numPr>
+          <w:ilvl w:val="0"/>
+          <w:numId w:val="4"/>
+        </w:numPr>
+      </w:pPr>
+      <w:r>
+        <w:t>After defeating Gurthrain for the last time, he dies, in the real world.</w:t>
+      </w:r>
+    </w:p>
+    <w:p>
+      <w:pPr>
+        <w:pStyle w:val="ListParagraph"/>
+        <w:numPr>
+          <w:ilvl w:val="0"/>
+          <w:numId w:val="4"/>
+        </w:numPr>
+      </w:pPr>
+      <w:r>
+        <w:t xml:space="preserve">Mr. </w:t>
+      </w:r>
+      <w:proofErr w:type="spellStart"/>
+      <w:r>
+        <w:t>T</w:t>
+      </w:r>
+      <w:proofErr w:type="spellEnd"/>
+      <w:r>
+        <w:t xml:space="preserve"> appears, and sees Gurthrain dead.</w:t>
+      </w:r>
+    </w:p>
+    <w:p>
+      <w:pPr>
+        <w:pStyle w:val="ListParagraph"/>
+        <w:numPr>
+          <w:ilvl w:val="0"/>
+          <w:numId w:val="4"/>
+        </w:numPr>
+      </w:pPr>
+      <w:r>
+        <w:t>Mr. T says he is glad Gurthrain died a real person, because that is all he ever really wanted</w:t>
+      </w:r>
+    </w:p>
+    <w:p>
+      <w:pPr>
+        <w:pStyle w:val="ListParagraph"/>
+        <w:numPr>
+          <w:ilvl w:val="0"/>
+          <w:numId w:val="4"/>
+        </w:numPr>
+      </w:pPr>
+      <w:r>
+        <w:t>Mr. T explains that with the rings, Gabriel should be able to go back into the game and safely be able to leave.</w:t>
+      </w:r>
+    </w:p>
+    <w:p>
+      <w:pPr>
+        <w:pStyle w:val="ListParagraph"/>
+        <w:numPr>
+          <w:ilvl w:val="0"/>
+          <w:numId w:val="4"/>
+        </w:numPr>
+      </w:pPr>
+      <w:r>
+        <w:t>After this, they decide to go back to Arouria and help more people out.</w:t>
+      </w:r>
+    </w:p>
+    <w:p>
+      <w:pPr>
+        <w:pStyle w:val="ListParagraph"/>
+        <w:numPr>
+          <w:ilvl w:val="0"/>
+          <w:numId w:val="4"/>
+        </w:numPr>
+      </w:pPr>
+      <w:r>
+        <w:t>Upon returning to Arouria, the glitches have stopped, and the team agrees that when they leave, that Lucio will stay behind and wait for them.</w:t>
+      </w:r>
+    </w:p>
+    <w:p>
+      <w:pPr>
+        <w:pStyle w:val="ListParagraph"/>
+        <w:numPr>
+          <w:ilvl w:val="0"/>
+          <w:numId w:val="4"/>
+        </w:numPr>
+      </w:pPr>
+      <w:r>
+        <w:t>Larry</w:t>
+      </w:r>
+      <w:r>
+        <w:t xml:space="preserve"> also decides to stop playing the game for good.</w:t>
+      </w:r>
+    </w:p>
+    <w:p>
+      <w:pPr>
+        <w:pStyle w:val="ListParagraph"/>
+        <w:numPr>
+          <w:ilvl w:val="0"/>
+          <w:numId w:val="4"/>
+        </w:numPr>
+      </w:pPr>
+      <w:r>
+        <w:t>Credits roll</w:t>
+      </w:r>
+    </w:p>
+    <w:p>
+      <w:pPr>
+        <w:pStyle w:val="ListParagraph"/>
+        <w:numPr>
+          <w:ilvl w:val="0"/>
+          <w:numId w:val="4"/>
+        </w:numPr>
+      </w:pPr>
+      <w:r>
+        <w:t>After the credits, Gabriel appears in his room with May</w:t>
+      </w:r>
+    </w:p>
+    <w:p>
+      <w:pPr>
+        <w:pStyle w:val="ListParagraph"/>
+        <w:numPr>
+          <w:ilvl w:val="0"/>
+          <w:numId w:val="4"/>
+        </w:numPr>
+      </w:pPr>
+      <w:r>
+        <w:t xml:space="preserve">Gabriel and May decide to go to Arouria </w:t>
+      </w:r>
+    </w:p>
+    <w:p>
+      <w:pPr>
+        <w:pStyle w:val="ListParagraph"/>
+        <w:numPr>
+          <w:ilvl w:val="0"/>
+          <w:numId w:val="4"/>
+        </w:numPr>
+      </w:pPr>
+      <w:r>
+        <w:t>The rest of the game is completing side quests found in the cities and towns of Arouria.</w:t>
+      </w:r>
     </w:p>
     <w:sectPr>
       <w:pgSz w:w="12240" w:h="15840"/>
@@ -1973,7 +2045,7 @@
 </file>
 
 <file path=customXml/itemProps1.xml><?xml version="1.0" encoding="utf-8"?>
-<ds:datastoreItem xmlns:ds="http://schemas.openxmlformats.org/officeDocument/2006/customXml" ds:itemID="{5268F464-36FA-4A28-912C-56695F07B81E}">
+<ds:datastoreItem xmlns:ds="http://schemas.openxmlformats.org/officeDocument/2006/customXml" ds:itemID="{CD534C5D-4DAF-4CB4-8A3B-408583FD78EE}">
   <ds:schemaRefs>
     <ds:schemaRef ds:uri="http://schemas.openxmlformats.org/officeDocument/2006/bibliography"/>
   </ds:schemaRefs>

</xml_diff>